<commit_message>
Dokumentation and First tests
</commit_message>
<xml_diff>
--- a/Doumentation.docx
+++ b/Doumentation.docx
@@ -37,6 +37,20 @@
     </w:p>
     <w:p>
       <w:pPr>
+        <w:ind w:left="720"/>
+        <w:rPr>
+          <w:lang w:val="de-AT"/>
+        </w:rPr>
+      </w:pPr>
+      <w:r>
+        <w:rPr>
+          <w:lang w:val="de-AT"/>
+        </w:rPr>
+        <w:t xml:space="preserve">Datenbank: </w:t>
+      </w:r>
+    </w:p>
+    <w:p>
+      <w:pPr>
         <w:ind w:firstLine="720"/>
         <w:rPr>
           <w:lang w:val="de-AT"/>
@@ -44,18 +58,55 @@
       </w:pPr>
       <w:r>
         <w:rPr>
-          <w:lang w:val="de-AT"/>
-        </w:rPr>
-        <w:t>UML)</w:t>
-      </w:r>
-    </w:p>
-    <w:p>
-      <w:pPr>
-        <w:ind w:firstLine="720"/>
-        <w:rPr>
-          <w:lang w:val="de-AT"/>
-        </w:rPr>
-      </w:pPr>
+          <w:noProof/>
+          <w:lang w:val="de-AT"/>
+        </w:rPr>
+        <w:drawing>
+          <wp:inline distT="0" distB="0" distL="0" distR="0" wp14:anchorId="13E55090" wp14:editId="5F505BAF">
+            <wp:extent cx="3378327" cy="2700211"/>
+            <wp:effectExtent l="0" t="0" r="0" b="5080"/>
+            <wp:docPr id="3" name="Picture 3" descr="Diagram&#10;&#10;Description automatically generated"/>
+            <wp:cNvGraphicFramePr>
+              <a:graphicFrameLocks xmlns:a="http://schemas.openxmlformats.org/drawingml/2006/main" noChangeAspect="1"/>
+            </wp:cNvGraphicFramePr>
+            <a:graphic xmlns:a="http://schemas.openxmlformats.org/drawingml/2006/main">
+              <a:graphicData uri="http://schemas.openxmlformats.org/drawingml/2006/picture">
+                <pic:pic xmlns:pic="http://schemas.openxmlformats.org/drawingml/2006/picture">
+                  <pic:nvPicPr>
+                    <pic:cNvPr id="3" name="Picture 3" descr="Diagram&#10;&#10;Description automatically generated"/>
+                    <pic:cNvPicPr>
+                      <a:picLocks noChangeAspect="1" noChangeArrowheads="1"/>
+                    </pic:cNvPicPr>
+                  </pic:nvPicPr>
+                  <pic:blipFill>
+                    <a:blip r:embed="rId4" cstate="print">
+                      <a:extLst>
+                        <a:ext uri="{28A0092B-C50C-407E-A947-70E740481C1C}">
+                          <a14:useLocalDpi xmlns:a14="http://schemas.microsoft.com/office/drawing/2010/main" val="0"/>
+                        </a:ext>
+                      </a:extLst>
+                    </a:blip>
+                    <a:srcRect/>
+                    <a:stretch>
+                      <a:fillRect/>
+                    </a:stretch>
+                  </pic:blipFill>
+                  <pic:spPr bwMode="auto">
+                    <a:xfrm>
+                      <a:off x="0" y="0"/>
+                      <a:ext cx="3380280" cy="2701772"/>
+                    </a:xfrm>
+                    <a:prstGeom prst="rect">
+                      <a:avLst/>
+                    </a:prstGeom>
+                    <a:noFill/>
+                  </pic:spPr>
+                </pic:pic>
+              </a:graphicData>
+            </a:graphic>
+          </wp:inline>
+        </w:drawing>
+      </w:r>
     </w:p>
     <w:p>
       <w:pPr>
@@ -101,13 +152,7 @@
         <w:rPr>
           <w:lang w:val="de-AT"/>
         </w:rPr>
-        <w:t xml:space="preserve">dem Model begonnen. </w:t>
-      </w:r>
-      <w:r>
-        <w:rPr>
-          <w:lang w:val="de-AT"/>
-        </w:rPr>
-        <w:t xml:space="preserve">(am 28.10.2021 für Knapp 1,5 </w:t>
+        <w:t xml:space="preserve">dem Model begonnen. (am 28.10.2021 für Knapp 1,5 </w:t>
       </w:r>
       <w:r>
         <w:rPr>
@@ -179,11 +224,19 @@
           <w:lang w:val="de-AT"/>
         </w:rPr>
       </w:pPr>
-      <w:r>
-        <w:rPr>
-          <w:lang w:val="de-AT"/>
-        </w:rPr>
-        <w:t xml:space="preserve">Testing) </w:t>
+      <w:proofErr w:type="spellStart"/>
+      <w:r>
+        <w:rPr>
+          <w:lang w:val="de-AT"/>
+        </w:rPr>
+        <w:t>Testing</w:t>
+      </w:r>
+      <w:proofErr w:type="spellEnd"/>
+      <w:r>
+        <w:rPr>
+          <w:lang w:val="de-AT"/>
+        </w:rPr>
+        <w:t xml:space="preserve">) </w:t>
       </w:r>
     </w:p>
     <w:p>
@@ -205,6 +258,7 @@
         </w:rPr>
         <w:t>den ersten Test geschrieben (</w:t>
       </w:r>
+      <w:proofErr w:type="spellStart"/>
       <w:r>
         <w:rPr>
           <w:rFonts w:ascii="Consolas" w:hAnsi="Consolas" w:cs="Consolas"/>
@@ -215,6 +269,7 @@
         </w:rPr>
         <w:t>BattleTest</w:t>
       </w:r>
+      <w:proofErr w:type="spellEnd"/>
       <w:r>
         <w:rPr>
           <w:lang w:val="de-AT"/>
@@ -229,292 +284,547 @@
           <w:lang w:val="de-AT"/>
         </w:rPr>
       </w:pPr>
-    </w:p>
-    <w:p>
-      <w:pPr>
-        <w:rPr>
-          <w:lang w:val="de-AT"/>
-        </w:rPr>
-      </w:pPr>
-      <w:r>
-        <w:rPr>
-          <w:lang w:val="de-AT"/>
-        </w:rPr>
-        <w:t xml:space="preserve">Schritt 3: </w:t>
-      </w:r>
-    </w:p>
-    <w:p>
-      <w:pPr>
-        <w:rPr>
-          <w:lang w:val="de-AT"/>
-        </w:rPr>
-      </w:pPr>
-      <w:r>
-        <w:rPr>
-          <w:lang w:val="de-AT"/>
-        </w:rPr>
-        <w:tab/>
-        <w:t>Profit)</w:t>
-      </w:r>
-    </w:p>
-    <w:p>
-      <w:pPr>
-        <w:rPr>
-          <w:lang w:val="de-AT"/>
-        </w:rPr>
-      </w:pPr>
-      <w:r>
-        <w:rPr>
-          <w:lang w:val="de-AT"/>
-        </w:rPr>
-        <w:tab/>
-        <w:t xml:space="preserve">Marketing) </w:t>
-      </w:r>
-    </w:p>
-    <w:p>
-      <w:pPr>
-        <w:rPr>
-          <w:lang w:val="de-AT"/>
-        </w:rPr>
-      </w:pPr>
-      <w:r>
-        <w:rPr>
-          <w:lang w:val="de-AT"/>
-        </w:rPr>
-        <w:tab/>
-        <w:t>Feedback)</w:t>
-      </w:r>
-    </w:p>
-    <w:p>
-      <w:pPr>
-        <w:rPr>
-          <w:lang w:val="de-AT"/>
-        </w:rPr>
-      </w:pPr>
-      <w:r>
-        <w:rPr>
-          <w:lang w:val="de-AT"/>
-        </w:rPr>
-        <w:tab/>
-      </w:r>
-    </w:p>
-    <w:p>
-      <w:pPr>
-        <w:rPr>
-          <w:lang w:val="de-AT"/>
-        </w:rPr>
-      </w:pPr>
-    </w:p>
-    <w:p>
-      <w:pPr>
-        <w:rPr>
-          <w:lang w:val="de-AT"/>
-        </w:rPr>
-      </w:pPr>
-    </w:p>
-    <w:p>
-      <w:pPr>
-        <w:rPr>
-          <w:lang w:val="de-AT"/>
-        </w:rPr>
-      </w:pPr>
-    </w:p>
-    <w:p>
-      <w:pPr>
-        <w:rPr>
-          <w:lang w:val="de-AT"/>
-        </w:rPr>
-      </w:pPr>
-    </w:p>
-    <w:p>
-      <w:pPr>
-        <w:rPr>
-          <w:lang w:val="de-AT"/>
-        </w:rPr>
-      </w:pPr>
-    </w:p>
-    <w:p>
-      <w:pPr>
-        <w:rPr>
-          <w:lang w:val="de-AT"/>
-        </w:rPr>
-      </w:pPr>
-    </w:p>
-    <w:p>
-      <w:pPr>
-        <w:rPr>
-          <w:lang w:val="de-AT"/>
-        </w:rPr>
-      </w:pPr>
-    </w:p>
-    <w:p>
-      <w:pPr>
-        <w:rPr>
-          <w:lang w:val="de-AT"/>
-        </w:rPr>
-      </w:pPr>
-    </w:p>
-    <w:p>
-      <w:pPr>
-        <w:rPr>
-          <w:lang w:val="de-AT"/>
-        </w:rPr>
-      </w:pPr>
-    </w:p>
-    <w:p>
-      <w:pPr>
-        <w:rPr>
-          <w:lang w:val="de-AT"/>
-        </w:rPr>
-      </w:pPr>
-    </w:p>
-    <w:p>
-      <w:pPr>
-        <w:rPr>
-          <w:lang w:val="de-AT"/>
-        </w:rPr>
-      </w:pPr>
-    </w:p>
-    <w:p>
-      <w:pPr>
-        <w:rPr>
-          <w:lang w:val="de-AT"/>
-        </w:rPr>
-      </w:pPr>
-    </w:p>
-    <w:p>
-      <w:pPr>
-        <w:rPr>
-          <w:lang w:val="de-AT"/>
-        </w:rPr>
-      </w:pPr>
-    </w:p>
-    <w:p>
-      <w:pPr>
-        <w:rPr>
-          <w:lang w:val="de-AT"/>
-        </w:rPr>
-      </w:pPr>
-    </w:p>
-    <w:p>
-      <w:pPr>
-        <w:rPr>
-          <w:lang w:val="de-AT"/>
-        </w:rPr>
-      </w:pPr>
-    </w:p>
-    <w:p>
-      <w:pPr>
-        <w:rPr>
-          <w:lang w:val="de-AT"/>
-        </w:rPr>
-      </w:pPr>
-    </w:p>
-    <w:p>
-      <w:pPr>
-        <w:rPr>
-          <w:lang w:val="de-AT"/>
-        </w:rPr>
-      </w:pPr>
-    </w:p>
-    <w:p>
-      <w:pPr>
-        <w:rPr>
-          <w:lang w:val="de-AT"/>
-        </w:rPr>
-      </w:pPr>
-    </w:p>
-    <w:p>
-      <w:pPr>
-        <w:rPr>
-          <w:lang w:val="de-AT"/>
-        </w:rPr>
-      </w:pPr>
-    </w:p>
-    <w:p>
-      <w:pPr>
-        <w:rPr>
-          <w:lang w:val="de-AT"/>
-        </w:rPr>
-      </w:pPr>
-    </w:p>
-    <w:p>
-      <w:pPr>
-        <w:rPr>
-          <w:lang w:val="de-AT"/>
-        </w:rPr>
-      </w:pPr>
-    </w:p>
-    <w:p>
-      <w:pPr>
-        <w:rPr>
-          <w:lang w:val="de-AT"/>
-        </w:rPr>
-      </w:pPr>
-    </w:p>
-    <w:p>
-      <w:pPr>
-        <w:rPr>
-          <w:lang w:val="de-AT"/>
-        </w:rPr>
-      </w:pPr>
-    </w:p>
-    <w:p>
-      <w:pPr>
-        <w:rPr>
-          <w:lang w:val="de-AT"/>
-        </w:rPr>
-      </w:pPr>
-    </w:p>
-    <w:p>
-      <w:pPr>
-        <w:rPr>
-          <w:lang w:val="de-AT"/>
-        </w:rPr>
-      </w:pPr>
-    </w:p>
-    <w:p>
-      <w:pPr>
-        <w:rPr>
-          <w:lang w:val="de-AT"/>
-        </w:rPr>
-      </w:pPr>
-    </w:p>
-    <w:p>
-      <w:pPr>
-        <w:rPr>
-          <w:lang w:val="de-AT"/>
-        </w:rPr>
-      </w:pPr>
-    </w:p>
-    <w:p>
-      <w:pPr>
-        <w:rPr>
-          <w:lang w:val="de-AT"/>
-        </w:rPr>
-      </w:pPr>
-    </w:p>
-    <w:p>
-      <w:pPr>
-        <w:rPr>
-          <w:lang w:val="de-AT"/>
-        </w:rPr>
-      </w:pPr>
-      <w:r>
-        <w:rPr>
-          <w:lang w:val="de-AT"/>
-        </w:rPr>
-        <w:t xml:space="preserve">Link to Git: </w:t>
-      </w:r>
-      <w:r>
-        <w:rPr>
-          <w:lang w:val="de-AT"/>
-        </w:rPr>
-        <w:t>https://github.com/if20b034/MTCG</w:t>
-      </w:r>
-      <w:r>
-        <w:rPr>
-          <w:lang w:val="de-AT"/>
+      <w:r>
+        <w:rPr>
+          <w:lang w:val="de-AT"/>
+        </w:rPr>
+        <w:t xml:space="preserve">6.12.2021 haben mit dem Server angefangen. </w:t>
+      </w:r>
+    </w:p>
+    <w:p>
+      <w:pPr>
+        <w:ind w:left="720"/>
+        <w:rPr>
+          <w:lang w:val="de-AT"/>
+        </w:rPr>
+      </w:pPr>
+      <w:r>
+        <w:rPr>
+          <w:lang w:val="de-AT"/>
+        </w:rPr>
+        <w:t xml:space="preserve">System: Ein simpler </w:t>
+      </w:r>
+      <w:proofErr w:type="spellStart"/>
+      <w:r>
+        <w:rPr>
+          <w:lang w:val="de-AT"/>
+        </w:rPr>
+        <w:t>tcpRequest</w:t>
+      </w:r>
+      <w:proofErr w:type="spellEnd"/>
+      <w:r>
+        <w:rPr>
+          <w:lang w:val="de-AT"/>
+        </w:rPr>
+        <w:t xml:space="preserve"> wird </w:t>
+      </w:r>
+      <w:proofErr w:type="spellStart"/>
+      <w:r>
+        <w:rPr>
+          <w:lang w:val="de-AT"/>
+        </w:rPr>
+        <w:t>gebuildet</w:t>
+      </w:r>
+      <w:proofErr w:type="spellEnd"/>
+      <w:r>
+        <w:rPr>
+          <w:lang w:val="de-AT"/>
+        </w:rPr>
+        <w:t xml:space="preserve"> und daraus können sich daten wie </w:t>
+      </w:r>
+      <w:proofErr w:type="spellStart"/>
+      <w:r>
+        <w:rPr>
+          <w:lang w:val="de-AT"/>
+        </w:rPr>
+        <w:t>header</w:t>
+      </w:r>
+      <w:proofErr w:type="spellEnd"/>
+      <w:r>
+        <w:rPr>
+          <w:lang w:val="de-AT"/>
+        </w:rPr>
+        <w:t xml:space="preserve"> oder der </w:t>
+      </w:r>
+      <w:proofErr w:type="spellStart"/>
+      <w:r>
+        <w:rPr>
+          <w:lang w:val="de-AT"/>
+        </w:rPr>
+        <w:t>Json</w:t>
+      </w:r>
+      <w:proofErr w:type="spellEnd"/>
+      <w:r>
+        <w:rPr>
+          <w:lang w:val="de-AT"/>
+        </w:rPr>
+        <w:t xml:space="preserve"> Body erstellen lassen. Ein Handler wird eingeführt. Er überprüft Path und Methode, um den Richtigen Controller anzusprechen Samt richtiger Methode. </w:t>
+      </w:r>
+    </w:p>
+    <w:p>
+      <w:pPr>
+        <w:ind w:left="720"/>
+        <w:rPr>
+          <w:lang w:val="de-AT"/>
+        </w:rPr>
+      </w:pPr>
+      <w:r>
+        <w:rPr>
+          <w:lang w:val="de-AT"/>
+        </w:rPr>
+        <w:t xml:space="preserve">Nachdem Controller wir eine Antwort per Stream geschickt im http Format. </w:t>
+      </w:r>
+    </w:p>
+    <w:p>
+      <w:pPr>
+        <w:ind w:left="720"/>
+        <w:rPr>
+          <w:lang w:val="de-AT"/>
+        </w:rPr>
+      </w:pPr>
+      <w:r>
+        <w:rPr>
+          <w:lang w:val="de-AT"/>
+        </w:rPr>
+        <w:t>(10 Stunden)</w:t>
+      </w:r>
+    </w:p>
+    <w:p>
+      <w:pPr>
+        <w:ind w:left="720"/>
+        <w:rPr>
+          <w:lang w:val="de-AT"/>
+        </w:rPr>
+      </w:pPr>
+      <w:proofErr w:type="spellStart"/>
+      <w:r>
+        <w:rPr>
+          <w:lang w:val="en-US"/>
+        </w:rPr>
+        <w:t>Datenbank</w:t>
+      </w:r>
+      <w:proofErr w:type="spellEnd"/>
+      <w:r>
+        <w:rPr>
+          <w:lang w:val="en-US"/>
+        </w:rPr>
+        <w:t xml:space="preserve"> simples Entity framework. </w:t>
+      </w:r>
+      <w:r>
+        <w:rPr>
+          <w:lang w:val="de-AT"/>
+        </w:rPr>
+        <w:t>Ich habe</w:t>
+      </w:r>
+      <w:r>
+        <w:rPr>
+          <w:lang w:val="de-AT"/>
+        </w:rPr>
+        <w:t xml:space="preserve"> rausgefunden das ich d</w:t>
+      </w:r>
+      <w:r>
+        <w:rPr>
+          <w:lang w:val="de-AT"/>
+        </w:rPr>
+        <w:t>en ORM selber machen muss. CRUD Methoden für die einzelnen Entitäten vorhanden. (5 Stunden)</w:t>
+      </w:r>
+    </w:p>
+    <w:p>
+      <w:pPr>
+        <w:ind w:left="720"/>
+        <w:rPr>
+          <w:lang w:val="de-AT"/>
+        </w:rPr>
+      </w:pPr>
+      <w:r>
+        <w:rPr>
+          <w:lang w:val="de-AT"/>
+        </w:rPr>
+        <w:t>Verfeinern (2 Stunden)</w:t>
+      </w:r>
+    </w:p>
+    <w:p>
+      <w:pPr>
+        <w:ind w:left="720"/>
+        <w:rPr>
+          <w:lang w:val="de-AT"/>
+        </w:rPr>
+      </w:pPr>
+      <w:r>
+        <w:rPr>
+          <w:lang w:val="de-AT"/>
+        </w:rPr>
+        <w:t xml:space="preserve">Am 05.01.2022 habe ich die Datenbank formuliert. </w:t>
+      </w:r>
+      <w:r>
+        <w:rPr>
+          <w:lang w:val="de-AT"/>
+        </w:rPr>
+        <w:t xml:space="preserve">Datenbank bleibt jetzt so: </w:t>
+      </w:r>
+    </w:p>
+    <w:p>
+      <w:pPr>
+        <w:ind w:left="720"/>
+        <w:rPr>
+          <w:lang w:val="de-AT"/>
+        </w:rPr>
+      </w:pPr>
+      <w:r>
+        <w:rPr>
+          <w:noProof/>
+          <w:lang w:val="de-AT"/>
+        </w:rPr>
+        <w:lastRenderedPageBreak/>
+        <w:drawing>
+          <wp:inline distT="0" distB="0" distL="0" distR="0" wp14:anchorId="6E52B80C" wp14:editId="02BD0EFB">
+            <wp:extent cx="3378327" cy="2700211"/>
+            <wp:effectExtent l="0" t="0" r="0" b="5080"/>
+            <wp:docPr id="2" name="Picture 2"/>
+            <wp:cNvGraphicFramePr>
+              <a:graphicFrameLocks xmlns:a="http://schemas.openxmlformats.org/drawingml/2006/main" noChangeAspect="1"/>
+            </wp:cNvGraphicFramePr>
+            <a:graphic xmlns:a="http://schemas.openxmlformats.org/drawingml/2006/main">
+              <a:graphicData uri="http://schemas.openxmlformats.org/drawingml/2006/picture">
+                <pic:pic xmlns:pic="http://schemas.openxmlformats.org/drawingml/2006/picture">
+                  <pic:nvPicPr>
+                    <pic:cNvPr id="0" name="Picture 2"/>
+                    <pic:cNvPicPr>
+                      <a:picLocks noChangeAspect="1" noChangeArrowheads="1"/>
+                    </pic:cNvPicPr>
+                  </pic:nvPicPr>
+                  <pic:blipFill>
+                    <a:blip r:embed="rId4" cstate="print">
+                      <a:extLst>
+                        <a:ext uri="{28A0092B-C50C-407E-A947-70E740481C1C}">
+                          <a14:useLocalDpi xmlns:a14="http://schemas.microsoft.com/office/drawing/2010/main" val="0"/>
+                        </a:ext>
+                      </a:extLst>
+                    </a:blip>
+                    <a:srcRect/>
+                    <a:stretch>
+                      <a:fillRect/>
+                    </a:stretch>
+                  </pic:blipFill>
+                  <pic:spPr bwMode="auto">
+                    <a:xfrm>
+                      <a:off x="0" y="0"/>
+                      <a:ext cx="3380280" cy="2701772"/>
+                    </a:xfrm>
+                    <a:prstGeom prst="rect">
+                      <a:avLst/>
+                    </a:prstGeom>
+                    <a:noFill/>
+                  </pic:spPr>
+                </pic:pic>
+              </a:graphicData>
+            </a:graphic>
+          </wp:inline>
+        </w:drawing>
+      </w:r>
+    </w:p>
+    <w:p>
+      <w:pPr>
+        <w:ind w:left="720"/>
+        <w:rPr>
+          <w:lang w:val="de-AT"/>
+        </w:rPr>
+      </w:pPr>
+    </w:p>
+    <w:p>
+      <w:pPr>
+        <w:rPr>
+          <w:lang w:val="de-AT"/>
+        </w:rPr>
+      </w:pPr>
+      <w:proofErr w:type="spellStart"/>
+      <w:r>
+        <w:rPr>
+          <w:lang w:val="de-AT"/>
+        </w:rPr>
+        <w:t>Testing</w:t>
+      </w:r>
+      <w:proofErr w:type="spellEnd"/>
+      <w:r>
+        <w:rPr>
+          <w:lang w:val="de-AT"/>
+        </w:rPr>
+        <w:t>)</w:t>
+      </w:r>
+      <w:r>
+        <w:rPr>
+          <w:lang w:val="de-AT"/>
+        </w:rPr>
+        <w:br/>
+        <w:t xml:space="preserve">Habe </w:t>
+      </w:r>
+      <w:r>
+        <w:rPr>
+          <w:lang w:val="de-AT"/>
+        </w:rPr>
+        <w:t>mehrere Tests</w:t>
+      </w:r>
+      <w:r>
+        <w:rPr>
+          <w:lang w:val="de-AT"/>
+        </w:rPr>
+        <w:t xml:space="preserve"> f</w:t>
+      </w:r>
+      <w:r>
+        <w:rPr>
+          <w:lang w:val="de-AT"/>
+        </w:rPr>
+        <w:t xml:space="preserve">ür die einzelnen Battle schritte implementiert. </w:t>
+      </w:r>
+    </w:p>
+    <w:p>
+      <w:pPr>
+        <w:rPr>
+          <w:lang w:val="de-AT"/>
+        </w:rPr>
+      </w:pPr>
+      <w:r>
+        <w:rPr>
+          <w:lang w:val="de-AT"/>
+        </w:rPr>
+        <w:t>Ich habe</w:t>
+      </w:r>
+      <w:r>
+        <w:rPr>
+          <w:lang w:val="de-AT"/>
+        </w:rPr>
+        <w:t xml:space="preserve"> einen neuen Datenbank </w:t>
+      </w:r>
+      <w:r>
+        <w:rPr>
+          <w:lang w:val="de-AT"/>
+        </w:rPr>
+        <w:t>Tester</w:t>
+      </w:r>
+      <w:r>
+        <w:rPr>
+          <w:lang w:val="de-AT"/>
+        </w:rPr>
+        <w:t xml:space="preserve"> hinzugefügt.</w:t>
+      </w:r>
+    </w:p>
+    <w:p>
+      <w:pPr>
+        <w:rPr>
+          <w:lang w:val="de-AT"/>
+        </w:rPr>
+      </w:pPr>
+      <w:r>
+        <w:rPr>
+          <w:lang w:val="de-AT"/>
+        </w:rPr>
+        <w:t>Keine Tests der Server Anbindung (Per Postman!)</w:t>
+      </w:r>
+    </w:p>
+    <w:p>
+      <w:pPr>
+        <w:rPr>
+          <w:lang w:val="de-AT"/>
+        </w:rPr>
+      </w:pPr>
+    </w:p>
+    <w:p>
+      <w:pPr>
+        <w:rPr>
+          <w:lang w:val="de-AT"/>
+        </w:rPr>
+      </w:pPr>
+    </w:p>
+    <w:p>
+      <w:pPr>
+        <w:rPr>
+          <w:lang w:val="de-AT"/>
+        </w:rPr>
+      </w:pPr>
+    </w:p>
+    <w:p>
+      <w:pPr>
+        <w:rPr>
+          <w:lang w:val="de-AT"/>
+        </w:rPr>
+      </w:pPr>
+    </w:p>
+    <w:p>
+      <w:pPr>
+        <w:rPr>
+          <w:lang w:val="de-AT"/>
+        </w:rPr>
+      </w:pPr>
+    </w:p>
+    <w:p>
+      <w:pPr>
+        <w:rPr>
+          <w:lang w:val="de-AT"/>
+        </w:rPr>
+      </w:pPr>
+    </w:p>
+    <w:p>
+      <w:pPr>
+        <w:rPr>
+          <w:lang w:val="de-AT"/>
+        </w:rPr>
+      </w:pPr>
+    </w:p>
+    <w:p>
+      <w:pPr>
+        <w:rPr>
+          <w:lang w:val="de-AT"/>
+        </w:rPr>
+      </w:pPr>
+    </w:p>
+    <w:p>
+      <w:pPr>
+        <w:rPr>
+          <w:lang w:val="de-AT"/>
+        </w:rPr>
+      </w:pPr>
+    </w:p>
+    <w:p>
+      <w:pPr>
+        <w:rPr>
+          <w:lang w:val="de-AT"/>
+        </w:rPr>
+      </w:pPr>
+    </w:p>
+    <w:p>
+      <w:pPr>
+        <w:rPr>
+          <w:lang w:val="de-AT"/>
+        </w:rPr>
+      </w:pPr>
+    </w:p>
+    <w:p>
+      <w:pPr>
+        <w:rPr>
+          <w:lang w:val="de-AT"/>
+        </w:rPr>
+      </w:pPr>
+    </w:p>
+    <w:p>
+      <w:pPr>
+        <w:rPr>
+          <w:lang w:val="de-AT"/>
+        </w:rPr>
+      </w:pPr>
+    </w:p>
+    <w:p>
+      <w:pPr>
+        <w:rPr>
+          <w:lang w:val="de-AT"/>
+        </w:rPr>
+      </w:pPr>
+    </w:p>
+    <w:p>
+      <w:pPr>
+        <w:rPr>
+          <w:lang w:val="de-AT"/>
+        </w:rPr>
+      </w:pPr>
+    </w:p>
+    <w:p>
+      <w:pPr>
+        <w:rPr>
+          <w:lang w:val="de-AT"/>
+        </w:rPr>
+      </w:pPr>
+    </w:p>
+    <w:p>
+      <w:pPr>
+        <w:rPr>
+          <w:lang w:val="de-AT"/>
+        </w:rPr>
+      </w:pPr>
+    </w:p>
+    <w:p>
+      <w:pPr>
+        <w:rPr>
+          <w:lang w:val="de-AT"/>
+        </w:rPr>
+      </w:pPr>
+    </w:p>
+    <w:p>
+      <w:pPr>
+        <w:rPr>
+          <w:lang w:val="de-AT"/>
+        </w:rPr>
+      </w:pPr>
+    </w:p>
+    <w:p>
+      <w:pPr>
+        <w:rPr>
+          <w:lang w:val="de-AT"/>
+        </w:rPr>
+      </w:pPr>
+    </w:p>
+    <w:p>
+      <w:pPr>
+        <w:rPr>
+          <w:lang w:val="de-AT"/>
+        </w:rPr>
+      </w:pPr>
+    </w:p>
+    <w:p>
+      <w:pPr>
+        <w:rPr>
+          <w:lang w:val="de-AT"/>
+        </w:rPr>
+      </w:pPr>
+    </w:p>
+    <w:p>
+      <w:pPr>
+        <w:rPr>
+          <w:lang w:val="de-AT"/>
+        </w:rPr>
+      </w:pPr>
+    </w:p>
+    <w:p>
+      <w:pPr>
+        <w:rPr>
+          <w:lang w:val="de-AT"/>
+        </w:rPr>
+      </w:pPr>
+    </w:p>
+    <w:p>
+      <w:pPr>
+        <w:rPr>
+          <w:lang w:val="de-AT"/>
+        </w:rPr>
+      </w:pPr>
+    </w:p>
+    <w:p>
+      <w:pPr>
+        <w:rPr>
+          <w:lang w:val="de-AT"/>
+        </w:rPr>
+      </w:pPr>
+    </w:p>
+    <w:p>
+      <w:pPr>
+        <w:rPr>
+          <w:lang w:val="de-AT"/>
+        </w:rPr>
+      </w:pPr>
+    </w:p>
+    <w:p>
+      <w:pPr>
+        <w:rPr>
+          <w:lang w:val="en-US"/>
+        </w:rPr>
+      </w:pPr>
+      <w:r>
+        <w:rPr>
+          <w:lang w:val="en-US"/>
+        </w:rPr>
+        <w:t>Link to Git: https://github.com/if20b034/MTCG</w:t>
+      </w:r>
+      <w:r>
+        <w:rPr>
+          <w:lang w:val="en-US"/>
         </w:rPr>
         <w:tab/>
       </w:r>

</xml_diff>